<commit_message>
Diario e inizio refactoring
</commit_message>
<xml_diff>
--- a/4_Diari/2023-10-06_alexandru.ciobanu.docx
+++ b/4_Diari/2023-10-06_alexandru.ciobanu.docx
@@ -208,6 +208,13 @@
               </w:rPr>
               <w:t>.</w:t>
             </w:r>
+            <w:r>
+              <w:rPr>
+                <w:rFonts w:ascii="Arial" w:hAnsi="Arial" w:cs="Arial"/>
+              </w:rPr>
+              <w:br/>
+              <w:t>Ovali fatti.</w:t>
+            </w:r>
           </w:p>
           <w:p>
             <w:pPr>
@@ -219,10 +226,21 @@
               <w:rPr>
                 <w:rFonts w:ascii="Arial" w:hAnsi="Arial" w:cs="Arial"/>
               </w:rPr>
-              <w:t>Ho sistemato poco codice</w:t>
+              <w:t>Forme che si possono riempire.</w:t>
             </w:r>
-            <w:bookmarkStart w:id="3" w:name="_GoBack"/>
-            <w:bookmarkEnd w:id="3"/>
+          </w:p>
+          <w:p>
+            <w:pPr>
+              <w:rPr>
+                <w:rFonts w:ascii="Arial" w:hAnsi="Arial" w:cs="Arial"/>
+              </w:rPr>
+            </w:pPr>
+            <w:r>
+              <w:rPr>
+                <w:rFonts w:ascii="Arial" w:hAnsi="Arial" w:cs="Arial"/>
+              </w:rPr>
+              <w:t>Ho provato a dividere in più file il mio codice.</w:t>
+            </w:r>
           </w:p>
         </w:tc>
       </w:tr>
@@ -283,6 +301,33 @@
                 <w:rFonts w:ascii="Arial" w:hAnsi="Arial" w:cs="Arial"/>
               </w:rPr>
               <w:t>Avevo problemi a capire come eliminare le linee disegnate, perché complicavo troppo il funzionamento.</w:t>
+            </w:r>
+          </w:p>
+          <w:p>
+            <w:pPr>
+              <w:rPr>
+                <w:rFonts w:ascii="Arial" w:hAnsi="Arial" w:cs="Arial"/>
+              </w:rPr>
+            </w:pPr>
+            <w:r>
+              <w:rPr>
+                <w:rFonts w:ascii="Arial" w:hAnsi="Arial" w:cs="Arial"/>
+              </w:rPr>
+              <w:t xml:space="preserve">Non riesco a lavorare con più file </w:t>
+            </w:r>
+            <w:proofErr w:type="spellStart"/>
+            <w:r>
+              <w:rPr>
+                <w:rFonts w:ascii="Arial" w:hAnsi="Arial" w:cs="Arial"/>
+              </w:rPr>
+              <w:t>javascript</w:t>
+            </w:r>
+            <w:proofErr w:type="spellEnd"/>
+            <w:r>
+              <w:rPr>
+                <w:rFonts w:ascii="Arial" w:hAnsi="Arial" w:cs="Arial"/>
+              </w:rPr>
+              <w:t xml:space="preserve"> che lavorano insieme.</w:t>
             </w:r>
           </w:p>
         </w:tc>
@@ -352,6 +397,8 @@
           <w:rFonts w:ascii="Arial" w:hAnsi="Arial" w:cs="Arial"/>
         </w:rPr>
       </w:pPr>
+      <w:bookmarkStart w:id="3" w:name="_GoBack"/>
+      <w:bookmarkEnd w:id="3"/>
     </w:p>
     <w:tbl>
       <w:tblPr>
@@ -394,6 +441,26 @@
                 <w:rFonts w:ascii="Arial" w:hAnsi="Arial" w:cs="Arial"/>
               </w:rPr>
             </w:pPr>
+            <w:r>
+              <w:rPr>
+                <w:rFonts w:ascii="Arial" w:hAnsi="Arial" w:cs="Arial"/>
+              </w:rPr>
+              <w:t xml:space="preserve">Finire il </w:t>
+            </w:r>
+            <w:proofErr w:type="spellStart"/>
+            <w:r>
+              <w:rPr>
+                <w:rFonts w:ascii="Arial" w:hAnsi="Arial" w:cs="Arial"/>
+              </w:rPr>
+              <w:t>refactoring</w:t>
+            </w:r>
+            <w:proofErr w:type="spellEnd"/>
+            <w:r>
+              <w:rPr>
+                <w:rFonts w:ascii="Arial" w:hAnsi="Arial" w:cs="Arial"/>
+              </w:rPr>
+              <w:t xml:space="preserve"> del codice, visibilità dei layer, seleziona tutti i puntini</w:t>
+            </w:r>
           </w:p>
         </w:tc>
       </w:tr>
@@ -3888,6 +3955,7 @@
     <w:rsid w:val="000F117C"/>
     <w:rsid w:val="001101C0"/>
     <w:rsid w:val="00127196"/>
+    <w:rsid w:val="001465D8"/>
     <w:rsid w:val="001A0560"/>
     <w:rsid w:val="001C54F7"/>
     <w:rsid w:val="001D27C6"/>
@@ -3947,6 +4015,7 @@
     <w:rsid w:val="00886235"/>
     <w:rsid w:val="008A6626"/>
     <w:rsid w:val="008B4A4C"/>
+    <w:rsid w:val="008C6DB6"/>
     <w:rsid w:val="008E6A10"/>
     <w:rsid w:val="008F0569"/>
     <w:rsid w:val="00910CDF"/>
@@ -3998,7 +4067,6 @@
     <w:rsid w:val="00EB36D6"/>
     <w:rsid w:val="00EC6CCE"/>
     <w:rsid w:val="00EE4297"/>
-    <w:rsid w:val="00EF20CA"/>
     <w:rsid w:val="00F0065C"/>
     <w:rsid w:val="00F1629B"/>
     <w:rsid w:val="00F53A00"/>
@@ -4800,7 +4868,7 @@
 </file>
 
 <file path=customXml/itemProps1.xml><?xml version="1.0" encoding="utf-8"?>
-<ds:datastoreItem xmlns:ds="http://schemas.openxmlformats.org/officeDocument/2006/customXml" ds:itemID="{0B821280-827B-4750-B05C-0B0E60F6261F}">
+<ds:datastoreItem xmlns:ds="http://schemas.openxmlformats.org/officeDocument/2006/customXml" ds:itemID="{0761A558-F5D0-4A8B-A7B3-E63E76B95EF2}">
   <ds:schemaRefs>
     <ds:schemaRef ds:uri="http://schemas.openxmlformats.org/officeDocument/2006/bibliography"/>
   </ds:schemaRefs>

</xml_diff>